<commit_message>
merge rigid plots and elastical beginning
</commit_message>
<xml_diff>
--- a/robots/1R_elastic_vertical/1R_elastic_vertical.docx
+++ b/robots/1R_elastic_vertical/1R_elastic_vertical.docx
@@ -2910,189 +2910,11 @@
     <w:p>
       <w:pPr>
         <w:rPr>
+          <w:rFonts w:eastAsiaTheme="minorEastAsia"/>
           <w:sz w:val="24"/>
           <w:szCs w:val="24"/>
         </w:rPr>
       </w:pPr>
-      <m:oMathPara>
-        <m:oMath>
-          <m:acc>
-            <m:accPr>
-              <m:chr m:val="̃"/>
-              <m:ctrlPr>
-                <w:rPr>
-                  <w:rFonts w:ascii="Cambria Math" w:hAnsi="Cambria Math"/>
-                  <w:i/>
-                  <w:sz w:val="24"/>
-                  <w:szCs w:val="24"/>
-                </w:rPr>
-              </m:ctrlPr>
-            </m:accPr>
-            <m:e>
-              <m:r>
-                <w:rPr>
-                  <w:rFonts w:ascii="Cambria Math" w:hAnsi="Cambria Math"/>
-                  <w:sz w:val="24"/>
-                  <w:szCs w:val="24"/>
-                </w:rPr>
-                <m:t>M</m:t>
-              </m:r>
-            </m:e>
-          </m:acc>
-          <m:r>
-            <w:rPr>
-              <w:rFonts w:ascii="Cambria Math" w:hAnsi="Cambria Math"/>
-              <w:sz w:val="24"/>
-              <w:szCs w:val="24"/>
-            </w:rPr>
-            <m:t>=</m:t>
-          </m:r>
-          <m:r>
-            <w:rPr>
-              <w:rFonts w:ascii="Cambria Math" w:eastAsiaTheme="minorEastAsia" w:hAnsi="Cambria Math"/>
-              <w:sz w:val="24"/>
-              <w:szCs w:val="24"/>
-            </w:rPr>
-            <m:t xml:space="preserve"> </m:t>
-          </m:r>
-          <m:d>
-            <m:dPr>
-              <m:begChr m:val="["/>
-              <m:endChr m:val="]"/>
-              <m:ctrlPr>
-                <w:rPr>
-                  <w:rFonts w:ascii="Cambria Math" w:eastAsiaTheme="minorEastAsia" w:hAnsi="Cambria Math"/>
-                  <w:i/>
-                  <w:sz w:val="24"/>
-                  <w:szCs w:val="24"/>
-                </w:rPr>
-              </m:ctrlPr>
-            </m:dPr>
-            <m:e>
-              <m:m>
-                <m:mPr>
-                  <m:mcs>
-                    <m:mc>
-                      <m:mcPr>
-                        <m:count m:val="2"/>
-                        <m:mcJc m:val="center"/>
-                      </m:mcPr>
-                    </m:mc>
-                  </m:mcs>
-                  <m:ctrlPr>
-                    <w:rPr>
-                      <w:rFonts w:ascii="Cambria Math" w:eastAsiaTheme="minorEastAsia" w:hAnsi="Cambria Math"/>
-                      <w:i/>
-                      <w:sz w:val="24"/>
-                      <w:szCs w:val="24"/>
-                    </w:rPr>
-                  </m:ctrlPr>
-                </m:mPr>
-                <m:mr>
-                  <m:e>
-                    <m:sSub>
-                      <m:sSubPr>
-                        <m:ctrlPr>
-                          <w:rPr>
-                            <w:rFonts w:ascii="Cambria Math" w:eastAsiaTheme="minorEastAsia" w:hAnsi="Cambria Math"/>
-                            <w:i/>
-                            <w:sz w:val="24"/>
-                            <w:szCs w:val="24"/>
-                          </w:rPr>
-                        </m:ctrlPr>
-                      </m:sSubPr>
-                      <m:e>
-                        <m:r>
-                          <w:rPr>
-                            <w:rFonts w:ascii="Cambria Math" w:eastAsiaTheme="minorEastAsia" w:hAnsi="Cambria Math"/>
-                            <w:sz w:val="24"/>
-                            <w:szCs w:val="24"/>
-                          </w:rPr>
-                          <m:t>I</m:t>
-                        </m:r>
-                      </m:e>
-                      <m:sub>
-                        <m:r>
-                          <w:rPr>
-                            <w:rFonts w:ascii="Cambria Math" w:eastAsiaTheme="minorEastAsia" w:hAnsi="Cambria Math"/>
-                            <w:sz w:val="24"/>
-                            <w:szCs w:val="24"/>
-                          </w:rPr>
-                          <m:t>m</m:t>
-                        </m:r>
-                      </m:sub>
-                    </m:sSub>
-                  </m:e>
-                  <m:e>
-                    <m:r>
-                      <w:rPr>
-                        <w:rFonts w:ascii="Cambria Math" w:eastAsiaTheme="minorEastAsia" w:hAnsi="Cambria Math"/>
-                        <w:sz w:val="24"/>
-                        <w:szCs w:val="24"/>
-                      </w:rPr>
-                      <m:t>0</m:t>
-                    </m:r>
-                  </m:e>
-                </m:mr>
-                <m:mr>
-                  <m:e>
-                    <m:r>
-                      <w:rPr>
-                        <w:rFonts w:ascii="Cambria Math" w:eastAsiaTheme="minorEastAsia" w:hAnsi="Cambria Math"/>
-                        <w:sz w:val="24"/>
-                        <w:szCs w:val="24"/>
-                      </w:rPr>
-                      <m:t>0</m:t>
-                    </m:r>
-                  </m:e>
-                  <m:e>
-                    <m:r>
-                      <w:rPr>
-                        <w:rFonts w:ascii="Cambria Math" w:eastAsiaTheme="minorEastAsia" w:hAnsi="Cambria Math"/>
-                        <w:sz w:val="24"/>
-                        <w:szCs w:val="24"/>
-                      </w:rPr>
-                      <m:t>I+m</m:t>
-                    </m:r>
-                    <m:sSup>
-                      <m:sSupPr>
-                        <m:ctrlPr>
-                          <w:rPr>
-                            <w:rFonts w:ascii="Cambria Math" w:eastAsiaTheme="minorEastAsia" w:hAnsi="Cambria Math"/>
-                            <w:i/>
-                            <w:sz w:val="24"/>
-                            <w:szCs w:val="24"/>
-                          </w:rPr>
-                        </m:ctrlPr>
-                      </m:sSupPr>
-                      <m:e>
-                        <m:r>
-                          <w:rPr>
-                            <w:rFonts w:ascii="Cambria Math" w:eastAsiaTheme="minorEastAsia" w:hAnsi="Cambria Math"/>
-                            <w:sz w:val="24"/>
-                            <w:szCs w:val="24"/>
-                          </w:rPr>
-                          <m:t>d</m:t>
-                        </m:r>
-                      </m:e>
-                      <m:sup>
-                        <m:r>
-                          <w:rPr>
-                            <w:rFonts w:ascii="Cambria Math" w:eastAsiaTheme="minorEastAsia" w:hAnsi="Cambria Math"/>
-                            <w:sz w:val="24"/>
-                            <w:szCs w:val="24"/>
-                          </w:rPr>
-                          <m:t>2</m:t>
-                        </m:r>
-                      </m:sup>
-                    </m:sSup>
-                  </m:e>
-                </m:mr>
-              </m:m>
-            </m:e>
-          </m:d>
-        </m:oMath>
-      </m:oMathPara>
     </w:p>
     <w:p>
       <w:pPr>
@@ -3120,6 +2942,7 @@
     <w:p>
       <w:pPr>
         <w:rPr>
+          <w:rFonts w:eastAsiaTheme="minorEastAsia"/>
           <w:sz w:val="24"/>
           <w:szCs w:val="24"/>
         </w:rPr>
@@ -3187,76 +3010,24 @@
             </w:rPr>
             <m:t>=</m:t>
           </m:r>
-          <m:d>
-            <m:dPr>
-              <m:begChr m:val="["/>
-              <m:endChr m:val="]"/>
-              <m:ctrlPr>
-                <w:rPr>
-                  <w:rFonts w:ascii="Cambria Math" w:hAnsi="Cambria Math"/>
-                  <w:i/>
-                  <w:sz w:val="24"/>
-                  <w:szCs w:val="24"/>
-                </w:rPr>
-              </m:ctrlPr>
-            </m:dPr>
-            <m:e>
-              <m:m>
-                <m:mPr>
-                  <m:mcs>
-                    <m:mc>
-                      <m:mcPr>
-                        <m:count m:val="1"/>
-                        <m:mcJc m:val="center"/>
-                      </m:mcPr>
-                    </m:mc>
-                  </m:mcs>
-                  <m:ctrlPr>
-                    <w:rPr>
-                      <w:rFonts w:ascii="Cambria Math" w:hAnsi="Cambria Math"/>
-                      <w:i/>
-                      <w:sz w:val="24"/>
-                      <w:szCs w:val="24"/>
-                    </w:rPr>
-                  </m:ctrlPr>
-                </m:mPr>
-                <m:mr>
-                  <m:e>
-                    <m:r>
-                      <w:rPr>
-                        <w:rFonts w:ascii="Cambria Math" w:hAnsi="Cambria Math"/>
-                        <w:sz w:val="24"/>
-                        <w:szCs w:val="24"/>
-                      </w:rPr>
-                      <m:t>0</m:t>
-                    </m:r>
-                  </m:e>
-                </m:mr>
-                <m:mr>
-                  <m:e>
-                    <m:r>
-                      <w:rPr>
-                        <w:rFonts w:ascii="Cambria Math" w:hAnsi="Cambria Math"/>
-                        <w:sz w:val="24"/>
-                        <w:szCs w:val="24"/>
-                      </w:rPr>
-                      <m:t>0</m:t>
-                    </m:r>
-                  </m:e>
-                </m:mr>
-              </m:m>
-              <m:ctrlPr>
-                <w:rPr>
-                  <w:rFonts w:ascii="Cambria Math" w:eastAsiaTheme="minorEastAsia" w:hAnsi="Cambria Math"/>
-                  <w:i/>
-                  <w:sz w:val="24"/>
-                  <w:szCs w:val="24"/>
-                </w:rPr>
-              </m:ctrlPr>
-            </m:e>
-          </m:d>
+          <m:r>
+            <w:rPr>
+              <w:rFonts w:ascii="Cambria Math" w:hAnsi="Cambria Math"/>
+              <w:sz w:val="24"/>
+              <w:szCs w:val="24"/>
+            </w:rPr>
+            <m:t>0</m:t>
+          </m:r>
         </m:oMath>
       </m:oMathPara>
+    </w:p>
+    <w:p>
+      <w:pPr>
+        <w:rPr>
+          <w:sz w:val="24"/>
+          <w:szCs w:val="24"/>
+        </w:rPr>
+      </w:pPr>
     </w:p>
     <w:p>
       <w:pPr>
@@ -3330,7 +3101,7 @@
               <w:sz w:val="24"/>
               <w:szCs w:val="24"/>
             </w:rPr>
-            <m:t>=0    U= -d</m:t>
+            <m:t xml:space="preserve">=0    </m:t>
           </m:r>
           <m:sSub>
             <m:sSubPr>
@@ -3350,7 +3121,7 @@
                   <w:sz w:val="24"/>
                   <w:szCs w:val="24"/>
                 </w:rPr>
-                <m:t>g</m:t>
+                <m:t>U</m:t>
               </m:r>
             </m:e>
             <m:sub>
@@ -3360,7 +3131,7 @@
                   <w:sz w:val="24"/>
                   <w:szCs w:val="24"/>
                 </w:rPr>
-                <m:t>0</m:t>
+                <m:t>g</m:t>
               </m:r>
             </m:sub>
           </m:sSub>
@@ -3370,64 +3141,56 @@
               <w:sz w:val="24"/>
               <w:szCs w:val="24"/>
             </w:rPr>
+            <m:t xml:space="preserve">= </m:t>
+          </m:r>
+          <m:r>
+            <w:rPr>
+              <w:rFonts w:ascii="Cambria Math" w:eastAsiaTheme="minorEastAsia" w:hAnsi="Cambria Math"/>
+              <w:sz w:val="24"/>
+              <w:szCs w:val="24"/>
+            </w:rPr>
             <m:t>m</m:t>
           </m:r>
-          <m:func>
-            <m:funcPr>
+          <m:sSub>
+            <m:sSubPr>
               <m:ctrlPr>
                 <w:rPr>
-                  <w:rFonts w:ascii="Cambria Math" w:hAnsi="Cambria Math"/>
+                  <w:rFonts w:ascii="Cambria Math" w:eastAsiaTheme="minorEastAsia" w:hAnsi="Cambria Math"/>
+                  <w:i/>
                   <w:sz w:val="24"/>
                   <w:szCs w:val="24"/>
                 </w:rPr>
               </m:ctrlPr>
-            </m:funcPr>
-            <m:fName>
-              <m:r>
-                <m:rPr>
-                  <m:sty m:val="p"/>
-                </m:rPr>
-                <w:rPr>
-                  <w:rFonts w:ascii="Cambria Math" w:hAnsi="Cambria Math"/>
-                  <w:sz w:val="24"/>
-                  <w:szCs w:val="24"/>
-                </w:rPr>
-                <m:t>cos</m:t>
-              </m:r>
-              <m:ctrlPr>
-                <w:rPr>
-                  <w:rFonts w:ascii="Cambria Math" w:hAnsi="Cambria Math"/>
-                  <w:i/>
-                  <w:sz w:val="24"/>
-                  <w:szCs w:val="24"/>
-                </w:rPr>
-              </m:ctrlPr>
-            </m:fName>
+            </m:sSubPr>
             <m:e>
-              <m:d>
-                <m:dPr>
-                  <m:ctrlPr>
-                    <w:rPr>
-                      <w:rFonts w:ascii="Cambria Math" w:hAnsi="Cambria Math"/>
-                      <w:i/>
-                      <w:sz w:val="24"/>
-                      <w:szCs w:val="24"/>
-                    </w:rPr>
-                  </m:ctrlPr>
-                </m:dPr>
-                <m:e>
-                  <m:r>
-                    <w:rPr>
-                      <w:rFonts w:ascii="Cambria Math" w:hAnsi="Cambria Math"/>
-                      <w:sz w:val="24"/>
-                      <w:szCs w:val="24"/>
-                    </w:rPr>
-                    <m:t>q</m:t>
-                  </m:r>
-                </m:e>
-              </m:d>
+              <m:r>
+                <w:rPr>
+                  <w:rFonts w:ascii="Cambria Math" w:eastAsiaTheme="minorEastAsia" w:hAnsi="Cambria Math"/>
+                  <w:sz w:val="24"/>
+                  <w:szCs w:val="24"/>
+                </w:rPr>
+                <m:t>g</m:t>
+              </m:r>
             </m:e>
-          </m:func>
+            <m:sub>
+              <m:r>
+                <w:rPr>
+                  <w:rFonts w:ascii="Cambria Math" w:eastAsiaTheme="minorEastAsia" w:hAnsi="Cambria Math"/>
+                  <w:sz w:val="24"/>
+                  <w:szCs w:val="24"/>
+                </w:rPr>
+                <m:t>0</m:t>
+              </m:r>
+            </m:sub>
+          </m:sSub>
+          <m:r>
+            <w:rPr>
+              <w:rFonts w:ascii="Cambria Math" w:eastAsiaTheme="minorEastAsia" w:hAnsi="Cambria Math"/>
+              <w:sz w:val="24"/>
+              <w:szCs w:val="24"/>
+            </w:rPr>
+            <m:t>d sen(q)</m:t>
+          </m:r>
         </m:oMath>
       </m:oMathPara>
     </w:p>
@@ -3658,7 +3421,7 @@
               <w:sz w:val="24"/>
               <w:szCs w:val="24"/>
             </w:rPr>
-            <m:t>+U+</m:t>
+            <m:t>+</m:t>
           </m:r>
           <m:sSub>
             <m:sSubPr>
@@ -3688,16 +3451,229 @@
                   <w:sz w:val="24"/>
                   <w:szCs w:val="24"/>
                 </w:rPr>
-                <m:t>e</m:t>
+                <m:t>g</m:t>
               </m:r>
             </m:sub>
           </m:sSub>
+          <m:r>
+            <w:rPr>
+              <w:rFonts w:ascii="Cambria Math" w:hAnsi="Cambria Math"/>
+              <w:sz w:val="24"/>
+              <w:szCs w:val="24"/>
+            </w:rPr>
+            <m:t>+</m:t>
+          </m:r>
+          <m:sSub>
+            <m:sSubPr>
+              <m:ctrlPr>
+                <w:rPr>
+                  <w:rFonts w:ascii="Cambria Math" w:hAnsi="Cambria Math"/>
+                  <w:i/>
+                  <w:sz w:val="24"/>
+                  <w:szCs w:val="24"/>
+                </w:rPr>
+              </m:ctrlPr>
+            </m:sSubPr>
+            <m:e>
+              <m:r>
+                <w:rPr>
+                  <w:rFonts w:ascii="Cambria Math" w:hAnsi="Cambria Math"/>
+                  <w:sz w:val="24"/>
+                  <w:szCs w:val="24"/>
+                </w:rPr>
+                <m:t>U</m:t>
+              </m:r>
+            </m:e>
+            <m:sub>
+              <m:r>
+                <w:rPr>
+                  <w:rFonts w:ascii="Cambria Math" w:hAnsi="Cambria Math"/>
+                  <w:sz w:val="24"/>
+                  <w:szCs w:val="24"/>
+                </w:rPr>
+                <m:t>e</m:t>
+              </m:r>
+            </m:sub>
+          </m:sSub>
+          <m:r>
+            <w:rPr>
+              <w:rFonts w:ascii="Cambria Math" w:hAnsi="Cambria Math"/>
+              <w:sz w:val="24"/>
+              <w:szCs w:val="24"/>
+            </w:rPr>
+            <m:t>=</m:t>
+          </m:r>
+          <m:r>
+            <w:rPr>
+              <w:rFonts w:ascii="Cambria Math" w:eastAsiaTheme="minorEastAsia" w:hAnsi="Cambria Math"/>
+              <w:sz w:val="24"/>
+              <w:szCs w:val="24"/>
+            </w:rPr>
+            <m:t>m</m:t>
+          </m:r>
+          <m:sSub>
+            <m:sSubPr>
+              <m:ctrlPr>
+                <w:rPr>
+                  <w:rFonts w:ascii="Cambria Math" w:eastAsiaTheme="minorEastAsia" w:hAnsi="Cambria Math"/>
+                  <w:i/>
+                  <w:sz w:val="24"/>
+                  <w:szCs w:val="24"/>
+                </w:rPr>
+              </m:ctrlPr>
+            </m:sSubPr>
+            <m:e>
+              <m:r>
+                <w:rPr>
+                  <w:rFonts w:ascii="Cambria Math" w:eastAsiaTheme="minorEastAsia" w:hAnsi="Cambria Math"/>
+                  <w:sz w:val="24"/>
+                  <w:szCs w:val="24"/>
+                </w:rPr>
+                <m:t>g</m:t>
+              </m:r>
+            </m:e>
+            <m:sub>
+              <m:r>
+                <w:rPr>
+                  <w:rFonts w:ascii="Cambria Math" w:eastAsiaTheme="minorEastAsia" w:hAnsi="Cambria Math"/>
+                  <w:sz w:val="24"/>
+                  <w:szCs w:val="24"/>
+                </w:rPr>
+                <m:t>0</m:t>
+              </m:r>
+            </m:sub>
+          </m:sSub>
+          <m:r>
+            <w:rPr>
+              <w:rFonts w:ascii="Cambria Math" w:eastAsiaTheme="minorEastAsia" w:hAnsi="Cambria Math"/>
+              <w:sz w:val="24"/>
+              <w:szCs w:val="24"/>
+            </w:rPr>
+            <m:t>d sen</m:t>
+          </m:r>
+          <m:d>
+            <m:dPr>
+              <m:ctrlPr>
+                <w:rPr>
+                  <w:rFonts w:ascii="Cambria Math" w:eastAsiaTheme="minorEastAsia" w:hAnsi="Cambria Math"/>
+                  <w:i/>
+                  <w:sz w:val="24"/>
+                  <w:szCs w:val="24"/>
+                </w:rPr>
+              </m:ctrlPr>
+            </m:dPr>
+            <m:e>
+              <m:r>
+                <w:rPr>
+                  <w:rFonts w:ascii="Cambria Math" w:eastAsiaTheme="minorEastAsia" w:hAnsi="Cambria Math"/>
+                  <w:sz w:val="24"/>
+                  <w:szCs w:val="24"/>
+                </w:rPr>
+                <m:t>q</m:t>
+              </m:r>
+            </m:e>
+          </m:d>
+          <m:r>
+            <w:rPr>
+              <w:rFonts w:ascii="Cambria Math" w:eastAsiaTheme="minorEastAsia" w:hAnsi="Cambria Math"/>
+              <w:sz w:val="24"/>
+              <w:szCs w:val="24"/>
+            </w:rPr>
+            <m:t xml:space="preserve">+ </m:t>
+          </m:r>
+          <m:f>
+            <m:fPr>
+              <m:ctrlPr>
+                <w:rPr>
+                  <w:rFonts w:ascii="Cambria Math" w:hAnsi="Cambria Math"/>
+                  <w:i/>
+                  <w:sz w:val="24"/>
+                  <w:szCs w:val="24"/>
+                </w:rPr>
+              </m:ctrlPr>
+            </m:fPr>
+            <m:num>
+              <m:r>
+                <w:rPr>
+                  <w:rFonts w:ascii="Cambria Math" w:hAnsi="Cambria Math"/>
+                  <w:sz w:val="24"/>
+                  <w:szCs w:val="24"/>
+                </w:rPr>
+                <m:t>1</m:t>
+              </m:r>
+            </m:num>
+            <m:den>
+              <m:r>
+                <w:rPr>
+                  <w:rFonts w:ascii="Cambria Math" w:hAnsi="Cambria Math"/>
+                  <w:sz w:val="24"/>
+                  <w:szCs w:val="24"/>
+                </w:rPr>
+                <m:t>2</m:t>
+              </m:r>
+            </m:den>
+          </m:f>
+          <m:r>
+            <w:rPr>
+              <w:rFonts w:ascii="Cambria Math" w:eastAsiaTheme="minorEastAsia" w:hAnsi="Cambria Math"/>
+              <w:sz w:val="24"/>
+              <w:szCs w:val="24"/>
+            </w:rPr>
+            <m:t>k</m:t>
+          </m:r>
+          <m:sSup>
+            <m:sSupPr>
+              <m:ctrlPr>
+                <w:rPr>
+                  <w:rFonts w:ascii="Cambria Math" w:eastAsiaTheme="minorEastAsia" w:hAnsi="Cambria Math"/>
+                  <w:i/>
+                  <w:sz w:val="24"/>
+                  <w:szCs w:val="24"/>
+                </w:rPr>
+              </m:ctrlPr>
+            </m:sSupPr>
+            <m:e>
+              <m:d>
+                <m:dPr>
+                  <m:ctrlPr>
+                    <w:rPr>
+                      <w:rFonts w:ascii="Cambria Math" w:eastAsiaTheme="minorEastAsia" w:hAnsi="Cambria Math"/>
+                      <w:i/>
+                      <w:sz w:val="24"/>
+                      <w:szCs w:val="24"/>
+                    </w:rPr>
+                  </m:ctrlPr>
+                </m:dPr>
+                <m:e>
+                  <m:r>
+                    <w:rPr>
+                      <w:rFonts w:ascii="Cambria Math" w:eastAsiaTheme="minorEastAsia" w:hAnsi="Cambria Math"/>
+                      <w:sz w:val="24"/>
+                      <w:szCs w:val="24"/>
+                    </w:rPr>
+                    <m:t>q-θ</m:t>
+                  </m:r>
+                </m:e>
+              </m:d>
+            </m:e>
+            <m:sup>
+              <m:r>
+                <w:rPr>
+                  <w:rFonts w:ascii="Cambria Math" w:eastAsiaTheme="minorEastAsia" w:hAnsi="Cambria Math"/>
+                  <w:sz w:val="24"/>
+                  <w:szCs w:val="24"/>
+                </w:rPr>
+                <m:t>2</m:t>
+              </m:r>
+            </m:sup>
+          </m:sSup>
         </m:oMath>
       </m:oMathPara>
     </w:p>
     <w:p>
       <w:pPr>
         <w:rPr>
+          <w:rFonts w:eastAsiaTheme="minorEastAsia"/>
           <w:sz w:val="24"/>
           <w:szCs w:val="24"/>
         </w:rPr>
@@ -3710,12 +3686,256 @@
               <w:sz w:val="24"/>
               <w:szCs w:val="24"/>
             </w:rPr>
-            <m:t>G=</m:t>
+            <m:t>g</m:t>
           </m:r>
           <m:d>
             <m:dPr>
-              <m:begChr m:val="["/>
-              <m:endChr m:val="]"/>
+              <m:ctrlPr>
+                <w:rPr>
+                  <w:rFonts w:ascii="Cambria Math" w:hAnsi="Cambria Math"/>
+                  <w:i/>
+                  <w:sz w:val="24"/>
+                  <w:szCs w:val="24"/>
+                </w:rPr>
+              </m:ctrlPr>
+            </m:dPr>
+            <m:e>
+              <m:r>
+                <w:rPr>
+                  <w:rFonts w:ascii="Cambria Math" w:hAnsi="Cambria Math"/>
+                  <w:sz w:val="24"/>
+                  <w:szCs w:val="24"/>
+                </w:rPr>
+                <m:t>q</m:t>
+              </m:r>
+            </m:e>
+          </m:d>
+          <m:r>
+            <w:rPr>
+              <w:rFonts w:ascii="Cambria Math" w:hAnsi="Cambria Math"/>
+              <w:sz w:val="24"/>
+              <w:szCs w:val="24"/>
+            </w:rPr>
+            <m:t>=</m:t>
+          </m:r>
+          <m:sSup>
+            <m:sSupPr>
+              <m:ctrlPr>
+                <w:rPr>
+                  <w:rFonts w:ascii="Cambria Math" w:eastAsiaTheme="minorEastAsia" w:hAnsi="Cambria Math"/>
+                  <w:i/>
+                  <w:sz w:val="24"/>
+                  <w:szCs w:val="24"/>
+                </w:rPr>
+              </m:ctrlPr>
+            </m:sSupPr>
+            <m:e>
+              <m:d>
+                <m:dPr>
+                  <m:ctrlPr>
+                    <w:rPr>
+                      <w:rFonts w:ascii="Cambria Math" w:hAnsi="Cambria Math"/>
+                      <w:i/>
+                      <w:sz w:val="24"/>
+                      <w:szCs w:val="24"/>
+                    </w:rPr>
+                  </m:ctrlPr>
+                </m:dPr>
+                <m:e>
+                  <m:f>
+                    <m:fPr>
+                      <m:ctrlPr>
+                        <w:rPr>
+                          <w:rFonts w:ascii="Cambria Math" w:eastAsiaTheme="minorEastAsia" w:hAnsi="Cambria Math"/>
+                          <w:i/>
+                          <w:sz w:val="24"/>
+                          <w:szCs w:val="24"/>
+                        </w:rPr>
+                      </m:ctrlPr>
+                    </m:fPr>
+                    <m:num>
+                      <m:r>
+                        <w:rPr>
+                          <w:rFonts w:ascii="Cambria Math" w:hAnsi="Cambria Math"/>
+                          <w:sz w:val="24"/>
+                          <w:szCs w:val="24"/>
+                        </w:rPr>
+                        <m:t>d</m:t>
+                      </m:r>
+                      <m:sSub>
+                        <m:sSubPr>
+                          <m:ctrlPr>
+                            <w:rPr>
+                              <w:rFonts w:ascii="Cambria Math" w:hAnsi="Cambria Math"/>
+                              <w:i/>
+                              <w:sz w:val="24"/>
+                              <w:szCs w:val="24"/>
+                            </w:rPr>
+                          </m:ctrlPr>
+                        </m:sSubPr>
+                        <m:e>
+                          <m:r>
+                            <w:rPr>
+                              <w:rFonts w:ascii="Cambria Math" w:hAnsi="Cambria Math"/>
+                              <w:sz w:val="24"/>
+                              <w:szCs w:val="24"/>
+                            </w:rPr>
+                            <m:t>U</m:t>
+                          </m:r>
+                        </m:e>
+                        <m:sub>
+                          <m:r>
+                            <w:rPr>
+                              <w:rFonts w:ascii="Cambria Math" w:hAnsi="Cambria Math"/>
+                              <w:sz w:val="24"/>
+                              <w:szCs w:val="24"/>
+                            </w:rPr>
+                            <m:t>g</m:t>
+                          </m:r>
+                        </m:sub>
+                      </m:sSub>
+                    </m:num>
+                    <m:den>
+                      <m:r>
+                        <w:rPr>
+                          <w:rFonts w:ascii="Cambria Math" w:eastAsiaTheme="minorEastAsia" w:hAnsi="Cambria Math"/>
+                          <w:sz w:val="24"/>
+                          <w:szCs w:val="24"/>
+                        </w:rPr>
+                        <m:t>dq</m:t>
+                      </m:r>
+                    </m:den>
+                  </m:f>
+                  <m:ctrlPr>
+                    <w:rPr>
+                      <w:rFonts w:ascii="Cambria Math" w:eastAsiaTheme="minorEastAsia" w:hAnsi="Cambria Math"/>
+                      <w:i/>
+                      <w:sz w:val="24"/>
+                      <w:szCs w:val="24"/>
+                    </w:rPr>
+                  </m:ctrlPr>
+                </m:e>
+              </m:d>
+            </m:e>
+            <m:sup>
+              <m:r>
+                <w:rPr>
+                  <w:rFonts w:ascii="Cambria Math" w:eastAsiaTheme="minorEastAsia" w:hAnsi="Cambria Math"/>
+                  <w:sz w:val="24"/>
+                  <w:szCs w:val="24"/>
+                </w:rPr>
+                <m:t>T</m:t>
+              </m:r>
+            </m:sup>
+          </m:sSup>
+          <m:r>
+            <w:rPr>
+              <w:rFonts w:ascii="Cambria Math" w:eastAsiaTheme="minorEastAsia" w:hAnsi="Cambria Math"/>
+              <w:sz w:val="24"/>
+              <w:szCs w:val="24"/>
+            </w:rPr>
+            <m:t>=m</m:t>
+          </m:r>
+          <m:sSub>
+            <m:sSubPr>
+              <m:ctrlPr>
+                <w:rPr>
+                  <w:rFonts w:ascii="Cambria Math" w:eastAsiaTheme="minorEastAsia" w:hAnsi="Cambria Math"/>
+                  <w:i/>
+                  <w:sz w:val="24"/>
+                  <w:szCs w:val="24"/>
+                </w:rPr>
+              </m:ctrlPr>
+            </m:sSubPr>
+            <m:e>
+              <m:r>
+                <w:rPr>
+                  <w:rFonts w:ascii="Cambria Math" w:eastAsiaTheme="minorEastAsia" w:hAnsi="Cambria Math"/>
+                  <w:sz w:val="24"/>
+                  <w:szCs w:val="24"/>
+                </w:rPr>
+                <m:t>g</m:t>
+              </m:r>
+            </m:e>
+            <m:sub>
+              <m:r>
+                <w:rPr>
+                  <w:rFonts w:ascii="Cambria Math" w:eastAsiaTheme="minorEastAsia" w:hAnsi="Cambria Math"/>
+                  <w:sz w:val="24"/>
+                  <w:szCs w:val="24"/>
+                </w:rPr>
+                <m:t>0</m:t>
+              </m:r>
+            </m:sub>
+          </m:sSub>
+          <m:r>
+            <w:rPr>
+              <w:rFonts w:ascii="Cambria Math" w:eastAsiaTheme="minorEastAsia" w:hAnsi="Cambria Math"/>
+              <w:sz w:val="24"/>
+              <w:szCs w:val="24"/>
+            </w:rPr>
+            <m:t xml:space="preserve">d </m:t>
+          </m:r>
+          <m:r>
+            <m:rPr>
+              <m:sty m:val="p"/>
+            </m:rPr>
+            <w:rPr>
+              <w:rFonts w:ascii="Cambria Math" w:eastAsiaTheme="minorEastAsia" w:hAnsi="Cambria Math"/>
+              <w:sz w:val="24"/>
+              <w:szCs w:val="24"/>
+            </w:rPr>
+            <m:t>cos</m:t>
+          </m:r>
+          <m:r>
+            <w:rPr>
+              <w:rFonts w:ascii="Cambria Math" w:eastAsiaTheme="minorEastAsia" w:hAnsi="Cambria Math"/>
+              <w:sz w:val="24"/>
+              <w:szCs w:val="24"/>
+            </w:rPr>
+            <m:t>(q)</m:t>
+          </m:r>
+        </m:oMath>
+      </m:oMathPara>
+    </w:p>
+    <w:p>
+      <w:pPr>
+        <w:rPr>
+          <w:rFonts w:eastAsiaTheme="minorEastAsia"/>
+          <w:sz w:val="24"/>
+          <w:szCs w:val="24"/>
+        </w:rPr>
+      </w:pPr>
+    </w:p>
+    <w:p>
+      <w:pPr>
+        <w:rPr>
+          <w:sz w:val="24"/>
+          <w:szCs w:val="24"/>
+        </w:rPr>
+      </w:pPr>
+      <w:r>
+        <w:rPr>
+          <w:sz w:val="24"/>
+          <w:szCs w:val="24"/>
+        </w:rPr>
+        <w:t>Model</w:t>
+      </w:r>
+    </w:p>
+    <w:p>
+      <w:pPr>
+        <w:rPr>
+          <w:rFonts w:eastAsiaTheme="minorEastAsia"/>
+          <w:sz w:val="24"/>
+          <w:szCs w:val="24"/>
+        </w:rPr>
+      </w:pPr>
+      <m:oMathPara>
+        <m:oMath>
+          <m:d>
+            <m:dPr>
+              <m:begChr m:val="{"/>
+              <m:endChr m:val=""/>
               <m:ctrlPr>
                 <w:rPr>
                   <w:rFonts w:ascii="Cambria Math" w:hAnsi="Cambria Math"/>
@@ -3745,281 +3965,6 @@
                     </w:rPr>
                   </m:ctrlPr>
                 </m:mPr>
-                <m:mr>
-                  <m:e>
-                    <m:r>
-                      <w:rPr>
-                        <w:rFonts w:ascii="Cambria Math" w:hAnsi="Cambria Math"/>
-                        <w:sz w:val="24"/>
-                        <w:szCs w:val="24"/>
-                      </w:rPr>
-                      <m:t>k(-q+θ)</m:t>
-                    </m:r>
-                  </m:e>
-                </m:mr>
-                <m:mr>
-                  <m:e>
-                    <m:r>
-                      <w:rPr>
-                        <w:rFonts w:ascii="Cambria Math" w:hAnsi="Cambria Math"/>
-                        <w:sz w:val="24"/>
-                        <w:szCs w:val="24"/>
-                      </w:rPr>
-                      <m:t>k</m:t>
-                    </m:r>
-                    <m:d>
-                      <m:dPr>
-                        <m:ctrlPr>
-                          <w:rPr>
-                            <w:rFonts w:ascii="Cambria Math" w:hAnsi="Cambria Math"/>
-                            <w:i/>
-                            <w:sz w:val="24"/>
-                            <w:szCs w:val="24"/>
-                          </w:rPr>
-                        </m:ctrlPr>
-                      </m:dPr>
-                      <m:e>
-                        <m:r>
-                          <w:rPr>
-                            <w:rFonts w:ascii="Cambria Math" w:hAnsi="Cambria Math"/>
-                            <w:sz w:val="24"/>
-                            <w:szCs w:val="24"/>
-                          </w:rPr>
-                          <m:t>q-θ</m:t>
-                        </m:r>
-                      </m:e>
-                    </m:d>
-                    <m:r>
-                      <w:rPr>
-                        <w:rFonts w:ascii="Cambria Math" w:hAnsi="Cambria Math"/>
-                        <w:sz w:val="24"/>
-                        <w:szCs w:val="24"/>
-                      </w:rPr>
-                      <m:t>+d</m:t>
-                    </m:r>
-                    <m:sSub>
-                      <m:sSubPr>
-                        <m:ctrlPr>
-                          <w:rPr>
-                            <w:rFonts w:ascii="Cambria Math" w:hAnsi="Cambria Math"/>
-                            <w:i/>
-                            <w:sz w:val="24"/>
-                            <w:szCs w:val="24"/>
-                          </w:rPr>
-                        </m:ctrlPr>
-                      </m:sSubPr>
-                      <m:e>
-                        <m:r>
-                          <w:rPr>
-                            <w:rFonts w:ascii="Cambria Math" w:hAnsi="Cambria Math"/>
-                            <w:sz w:val="24"/>
-                            <w:szCs w:val="24"/>
-                          </w:rPr>
-                          <m:t>g</m:t>
-                        </m:r>
-                      </m:e>
-                      <m:sub>
-                        <m:r>
-                          <w:rPr>
-                            <w:rFonts w:ascii="Cambria Math" w:hAnsi="Cambria Math"/>
-                            <w:sz w:val="24"/>
-                            <w:szCs w:val="24"/>
-                          </w:rPr>
-                          <m:t>0</m:t>
-                        </m:r>
-                      </m:sub>
-                    </m:sSub>
-                    <m:r>
-                      <w:rPr>
-                        <w:rFonts w:ascii="Cambria Math" w:hAnsi="Cambria Math"/>
-                        <w:sz w:val="24"/>
-                        <w:szCs w:val="24"/>
-                      </w:rPr>
-                      <m:t>m sen(q)</m:t>
-                    </m:r>
-                  </m:e>
-                </m:mr>
-              </m:m>
-              <m:ctrlPr>
-                <w:rPr>
-                  <w:rFonts w:ascii="Cambria Math" w:eastAsiaTheme="minorEastAsia" w:hAnsi="Cambria Math"/>
-                  <w:i/>
-                  <w:sz w:val="24"/>
-                  <w:szCs w:val="24"/>
-                </w:rPr>
-              </m:ctrlPr>
-            </m:e>
-          </m:d>
-        </m:oMath>
-      </m:oMathPara>
-    </w:p>
-    <w:p>
-      <w:pPr>
-        <w:rPr>
-          <w:rFonts w:eastAsiaTheme="minorEastAsia"/>
-          <w:sz w:val="24"/>
-          <w:szCs w:val="24"/>
-        </w:rPr>
-      </w:pPr>
-    </w:p>
-    <w:p>
-      <w:pPr>
-        <w:rPr>
-          <w:sz w:val="24"/>
-          <w:szCs w:val="24"/>
-        </w:rPr>
-      </w:pPr>
-      <w:r>
-        <w:rPr>
-          <w:sz w:val="24"/>
-          <w:szCs w:val="24"/>
-        </w:rPr>
-        <w:t>Model</w:t>
-      </w:r>
-    </w:p>
-    <w:p>
-      <w:pPr>
-        <w:rPr>
-          <w:rFonts w:eastAsiaTheme="minorEastAsia"/>
-          <w:sz w:val="24"/>
-          <w:szCs w:val="24"/>
-        </w:rPr>
-      </w:pPr>
-      <m:oMathPara>
-        <m:oMath>
-          <m:d>
-            <m:dPr>
-              <m:begChr m:val="{"/>
-              <m:endChr m:val=""/>
-              <m:ctrlPr>
-                <w:rPr>
-                  <w:rFonts w:ascii="Cambria Math" w:hAnsi="Cambria Math"/>
-                  <w:i/>
-                  <w:sz w:val="24"/>
-                  <w:szCs w:val="24"/>
-                </w:rPr>
-              </m:ctrlPr>
-            </m:dPr>
-            <m:e>
-              <m:m>
-                <m:mPr>
-                  <m:mcs>
-                    <m:mc>
-                      <m:mcPr>
-                        <m:count m:val="1"/>
-                        <m:mcJc m:val="center"/>
-                      </m:mcPr>
-                    </m:mc>
-                  </m:mcs>
-                  <m:ctrlPr>
-                    <w:rPr>
-                      <w:rFonts w:ascii="Cambria Math" w:hAnsi="Cambria Math"/>
-                      <w:i/>
-                      <w:sz w:val="24"/>
-                      <w:szCs w:val="24"/>
-                    </w:rPr>
-                  </m:ctrlPr>
-                </m:mPr>
-                <m:mr>
-                  <m:e>
-                    <m:sSub>
-                      <m:sSubPr>
-                        <m:ctrlPr>
-                          <w:rPr>
-                            <w:rFonts w:ascii="Cambria Math" w:hAnsi="Cambria Math"/>
-                            <w:i/>
-                            <w:sz w:val="24"/>
-                            <w:szCs w:val="24"/>
-                          </w:rPr>
-                        </m:ctrlPr>
-                      </m:sSubPr>
-                      <m:e>
-                        <m:r>
-                          <w:rPr>
-                            <w:rFonts w:ascii="Cambria Math" w:hAnsi="Cambria Math"/>
-                            <w:sz w:val="24"/>
-                            <w:szCs w:val="24"/>
-                          </w:rPr>
-                          <m:t>B</m:t>
-                        </m:r>
-                      </m:e>
-                      <m:sub>
-                        <m:r>
-                          <w:rPr>
-                            <w:rFonts w:ascii="Cambria Math" w:hAnsi="Cambria Math"/>
-                            <w:sz w:val="24"/>
-                            <w:szCs w:val="24"/>
-                          </w:rPr>
-                          <m:t>m</m:t>
-                        </m:r>
-                      </m:sub>
-                    </m:sSub>
-                    <m:acc>
-                      <m:accPr>
-                        <m:chr m:val="̈"/>
-                        <m:ctrlPr>
-                          <w:rPr>
-                            <w:rFonts w:ascii="Cambria Math" w:hAnsi="Cambria Math"/>
-                            <w:iCs/>
-                            <w:sz w:val="24"/>
-                            <w:szCs w:val="24"/>
-                          </w:rPr>
-                        </m:ctrlPr>
-                      </m:accPr>
-                      <m:e>
-                        <m:r>
-                          <m:rPr>
-                            <m:sty m:val="p"/>
-                          </m:rPr>
-                          <w:rPr>
-                            <w:rFonts w:ascii="Cambria Math" w:hAnsi="Cambria Math"/>
-                            <w:sz w:val="24"/>
-                            <w:szCs w:val="24"/>
-                          </w:rPr>
-                          <m:t>θ</m:t>
-                        </m:r>
-                      </m:e>
-                    </m:acc>
-                    <m:r>
-                      <w:rPr>
-                        <w:rFonts w:ascii="Cambria Math" w:hAnsi="Cambria Math"/>
-                        <w:sz w:val="24"/>
-                        <w:szCs w:val="24"/>
-                      </w:rPr>
-                      <m:t>+k</m:t>
-                    </m:r>
-                    <m:d>
-                      <m:dPr>
-                        <m:ctrlPr>
-                          <w:rPr>
-                            <w:rFonts w:ascii="Cambria Math" w:hAnsi="Cambria Math"/>
-                            <w:i/>
-                            <w:sz w:val="24"/>
-                            <w:szCs w:val="24"/>
-                          </w:rPr>
-                        </m:ctrlPr>
-                      </m:dPr>
-                      <m:e>
-                        <m:r>
-                          <w:rPr>
-                            <w:rFonts w:ascii="Cambria Math" w:hAnsi="Cambria Math"/>
-                            <w:sz w:val="24"/>
-                            <w:szCs w:val="24"/>
-                          </w:rPr>
-                          <m:t>q-θ</m:t>
-                        </m:r>
-                      </m:e>
-                    </m:d>
-                    <m:r>
-                      <w:rPr>
-                        <w:rFonts w:ascii="Cambria Math" w:hAnsi="Cambria Math"/>
-                        <w:sz w:val="24"/>
-                        <w:szCs w:val="24"/>
-                      </w:rPr>
-                      <m:t>=τ</m:t>
-                    </m:r>
-                  </m:e>
-                </m:mr>
                 <m:mr>
                   <m:e>
                     <m:r>
@@ -4134,7 +4079,7 @@
                         <w:sz w:val="24"/>
                         <w:szCs w:val="24"/>
                       </w:rPr>
-                      <m:t>+[g</m:t>
+                      <m:t>+g</m:t>
                     </m:r>
                     <m:d>
                       <m:dPr>
@@ -4164,348 +4109,8 @@
                         <w:sz w:val="24"/>
                         <w:szCs w:val="24"/>
                       </w:rPr>
-                      <m:t>+k</m:t>
+                      <m:t>+</m:t>
                     </m:r>
-                    <m:d>
-                      <m:dPr>
-                        <m:ctrlPr>
-                          <w:rPr>
-                            <w:rFonts w:ascii="Cambria Math" w:hAnsi="Cambria Math"/>
-                            <w:i/>
-                            <w:sz w:val="24"/>
-                            <w:szCs w:val="24"/>
-                          </w:rPr>
-                        </m:ctrlPr>
-                      </m:dPr>
-                      <m:e>
-                        <m:r>
-                          <w:rPr>
-                            <w:rFonts w:ascii="Cambria Math" w:hAnsi="Cambria Math"/>
-                            <w:sz w:val="24"/>
-                            <w:szCs w:val="24"/>
-                          </w:rPr>
-                          <m:t>θ-q</m:t>
-                        </m:r>
-                      </m:e>
-                    </m:d>
-                    <m:r>
-                      <w:rPr>
-                        <w:rFonts w:ascii="Cambria Math" w:hAnsi="Cambria Math"/>
-                        <w:sz w:val="24"/>
-                        <w:szCs w:val="24"/>
-                      </w:rPr>
-                      <m:t>]=0</m:t>
-                    </m:r>
-                  </m:e>
-                </m:mr>
-              </m:m>
-            </m:e>
-          </m:d>
-        </m:oMath>
-      </m:oMathPara>
-    </w:p>
-    <w:p>
-      <w:pPr>
-        <w:rPr>
-          <w:rFonts w:eastAsiaTheme="minorEastAsia"/>
-          <w:sz w:val="24"/>
-          <w:szCs w:val="24"/>
-        </w:rPr>
-      </w:pPr>
-      <m:oMathPara>
-        <m:oMath>
-          <m:d>
-            <m:dPr>
-              <m:begChr m:val="["/>
-              <m:endChr m:val="]"/>
-              <m:ctrlPr>
-                <w:rPr>
-                  <w:rFonts w:ascii="Cambria Math" w:eastAsiaTheme="minorEastAsia" w:hAnsi="Cambria Math"/>
-                  <w:i/>
-                  <w:sz w:val="24"/>
-                  <w:szCs w:val="24"/>
-                </w:rPr>
-              </m:ctrlPr>
-            </m:dPr>
-            <m:e>
-              <m:m>
-                <m:mPr>
-                  <m:mcs>
-                    <m:mc>
-                      <m:mcPr>
-                        <m:count m:val="2"/>
-                        <m:mcJc m:val="center"/>
-                      </m:mcPr>
-                    </m:mc>
-                  </m:mcs>
-                  <m:ctrlPr>
-                    <w:rPr>
-                      <w:rFonts w:ascii="Cambria Math" w:eastAsiaTheme="minorEastAsia" w:hAnsi="Cambria Math"/>
-                      <w:i/>
-                      <w:sz w:val="24"/>
-                      <w:szCs w:val="24"/>
-                    </w:rPr>
-                  </m:ctrlPr>
-                </m:mPr>
-                <m:mr>
-                  <m:e>
-                    <m:sSub>
-                      <m:sSubPr>
-                        <m:ctrlPr>
-                          <w:rPr>
-                            <w:rFonts w:ascii="Cambria Math" w:eastAsiaTheme="minorEastAsia" w:hAnsi="Cambria Math"/>
-                            <w:i/>
-                            <w:sz w:val="24"/>
-                            <w:szCs w:val="24"/>
-                          </w:rPr>
-                        </m:ctrlPr>
-                      </m:sSubPr>
-                      <m:e>
-                        <m:r>
-                          <w:rPr>
-                            <w:rFonts w:ascii="Cambria Math" w:eastAsiaTheme="minorEastAsia" w:hAnsi="Cambria Math"/>
-                            <w:sz w:val="24"/>
-                            <w:szCs w:val="24"/>
-                          </w:rPr>
-                          <m:t>I</m:t>
-                        </m:r>
-                      </m:e>
-                      <m:sub>
-                        <m:r>
-                          <w:rPr>
-                            <w:rFonts w:ascii="Cambria Math" w:eastAsiaTheme="minorEastAsia" w:hAnsi="Cambria Math"/>
-                            <w:sz w:val="24"/>
-                            <w:szCs w:val="24"/>
-                          </w:rPr>
-                          <m:t>m</m:t>
-                        </m:r>
-                      </m:sub>
-                    </m:sSub>
-                  </m:e>
-                  <m:e>
-                    <m:r>
-                      <w:rPr>
-                        <w:rFonts w:ascii="Cambria Math" w:eastAsiaTheme="minorEastAsia" w:hAnsi="Cambria Math"/>
-                        <w:sz w:val="24"/>
-                        <w:szCs w:val="24"/>
-                      </w:rPr>
-                      <m:t>0</m:t>
-                    </m:r>
-                  </m:e>
-                </m:mr>
-                <m:mr>
-                  <m:e>
-                    <m:r>
-                      <w:rPr>
-                        <w:rFonts w:ascii="Cambria Math" w:eastAsiaTheme="minorEastAsia" w:hAnsi="Cambria Math"/>
-                        <w:sz w:val="24"/>
-                        <w:szCs w:val="24"/>
-                      </w:rPr>
-                      <m:t>0</m:t>
-                    </m:r>
-                  </m:e>
-                  <m:e>
-                    <m:r>
-                      <w:rPr>
-                        <w:rFonts w:ascii="Cambria Math" w:eastAsiaTheme="minorEastAsia" w:hAnsi="Cambria Math"/>
-                        <w:sz w:val="24"/>
-                        <w:szCs w:val="24"/>
-                      </w:rPr>
-                      <m:t>I+m</m:t>
-                    </m:r>
-                    <m:sSup>
-                      <m:sSupPr>
-                        <m:ctrlPr>
-                          <w:rPr>
-                            <w:rFonts w:ascii="Cambria Math" w:eastAsiaTheme="minorEastAsia" w:hAnsi="Cambria Math"/>
-                            <w:i/>
-                            <w:sz w:val="24"/>
-                            <w:szCs w:val="24"/>
-                          </w:rPr>
-                        </m:ctrlPr>
-                      </m:sSupPr>
-                      <m:e>
-                        <m:r>
-                          <w:rPr>
-                            <w:rFonts w:ascii="Cambria Math" w:eastAsiaTheme="minorEastAsia" w:hAnsi="Cambria Math"/>
-                            <w:sz w:val="24"/>
-                            <w:szCs w:val="24"/>
-                          </w:rPr>
-                          <m:t>d</m:t>
-                        </m:r>
-                      </m:e>
-                      <m:sup>
-                        <m:r>
-                          <w:rPr>
-                            <w:rFonts w:ascii="Cambria Math" w:eastAsiaTheme="minorEastAsia" w:hAnsi="Cambria Math"/>
-                            <w:sz w:val="24"/>
-                            <w:szCs w:val="24"/>
-                          </w:rPr>
-                          <m:t>2</m:t>
-                        </m:r>
-                      </m:sup>
-                    </m:sSup>
-                  </m:e>
-                </m:mr>
-              </m:m>
-            </m:e>
-          </m:d>
-          <m:d>
-            <m:dPr>
-              <m:begChr m:val="["/>
-              <m:endChr m:val="]"/>
-              <m:ctrlPr>
-                <w:rPr>
-                  <w:rFonts w:ascii="Cambria Math" w:hAnsi="Cambria Math"/>
-                  <w:i/>
-                  <w:sz w:val="24"/>
-                  <w:szCs w:val="24"/>
-                </w:rPr>
-              </m:ctrlPr>
-            </m:dPr>
-            <m:e>
-              <m:m>
-                <m:mPr>
-                  <m:mcs>
-                    <m:mc>
-                      <m:mcPr>
-                        <m:count m:val="1"/>
-                        <m:mcJc m:val="center"/>
-                      </m:mcPr>
-                    </m:mc>
-                  </m:mcs>
-                  <m:ctrlPr>
-                    <w:rPr>
-                      <w:rFonts w:ascii="Cambria Math" w:hAnsi="Cambria Math"/>
-                      <w:i/>
-                      <w:sz w:val="24"/>
-                      <w:szCs w:val="24"/>
-                    </w:rPr>
-                  </m:ctrlPr>
-                </m:mPr>
-                <m:mr>
-                  <m:e>
-                    <m:acc>
-                      <m:accPr>
-                        <m:chr m:val="̈"/>
-                        <m:ctrlPr>
-                          <w:rPr>
-                            <w:rFonts w:ascii="Cambria Math" w:hAnsi="Cambria Math"/>
-                            <w:iCs/>
-                            <w:sz w:val="24"/>
-                            <w:szCs w:val="24"/>
-                          </w:rPr>
-                        </m:ctrlPr>
-                      </m:accPr>
-                      <m:e>
-                        <m:r>
-                          <m:rPr>
-                            <m:sty m:val="p"/>
-                          </m:rPr>
-                          <w:rPr>
-                            <w:rFonts w:ascii="Cambria Math" w:hAnsi="Cambria Math"/>
-                            <w:sz w:val="24"/>
-                            <w:szCs w:val="24"/>
-                          </w:rPr>
-                          <m:t>θ</m:t>
-                        </m:r>
-                      </m:e>
-                    </m:acc>
-                  </m:e>
-                </m:mr>
-                <m:mr>
-                  <m:e>
-                    <m:acc>
-                      <m:accPr>
-                        <m:chr m:val="̈"/>
-                        <m:ctrlPr>
-                          <w:rPr>
-                            <w:rFonts w:ascii="Cambria Math" w:hAnsi="Cambria Math"/>
-                            <w:i/>
-                            <w:sz w:val="24"/>
-                            <w:szCs w:val="24"/>
-                          </w:rPr>
-                        </m:ctrlPr>
-                      </m:accPr>
-                      <m:e>
-                        <m:r>
-                          <w:rPr>
-                            <w:rFonts w:ascii="Cambria Math" w:hAnsi="Cambria Math"/>
-                            <w:sz w:val="24"/>
-                            <w:szCs w:val="24"/>
-                          </w:rPr>
-                          <m:t>q</m:t>
-                        </m:r>
-                      </m:e>
-                    </m:acc>
-                  </m:e>
-                </m:mr>
-              </m:m>
-              <m:ctrlPr>
-                <w:rPr>
-                  <w:rFonts w:ascii="Cambria Math" w:eastAsiaTheme="minorEastAsia" w:hAnsi="Cambria Math"/>
-                  <w:i/>
-                  <w:sz w:val="24"/>
-                  <w:szCs w:val="24"/>
-                </w:rPr>
-              </m:ctrlPr>
-            </m:e>
-          </m:d>
-          <m:r>
-            <w:rPr>
-              <w:rFonts w:ascii="Cambria Math" w:eastAsiaTheme="minorEastAsia" w:hAnsi="Cambria Math"/>
-              <w:sz w:val="24"/>
-              <w:szCs w:val="24"/>
-            </w:rPr>
-            <m:t>+</m:t>
-          </m:r>
-          <m:d>
-            <m:dPr>
-              <m:begChr m:val="["/>
-              <m:endChr m:val="]"/>
-              <m:ctrlPr>
-                <w:rPr>
-                  <w:rFonts w:ascii="Cambria Math" w:hAnsi="Cambria Math"/>
-                  <w:i/>
-                  <w:sz w:val="24"/>
-                  <w:szCs w:val="24"/>
-                </w:rPr>
-              </m:ctrlPr>
-            </m:dPr>
-            <m:e>
-              <m:m>
-                <m:mPr>
-                  <m:mcs>
-                    <m:mc>
-                      <m:mcPr>
-                        <m:count m:val="1"/>
-                        <m:mcJc m:val="center"/>
-                      </m:mcPr>
-                    </m:mc>
-                  </m:mcs>
-                  <m:ctrlPr>
-                    <w:rPr>
-                      <w:rFonts w:ascii="Cambria Math" w:hAnsi="Cambria Math"/>
-                      <w:i/>
-                      <w:sz w:val="24"/>
-                      <w:szCs w:val="24"/>
-                    </w:rPr>
-                  </m:ctrlPr>
-                </m:mPr>
-                <m:mr>
-                  <m:e>
-                    <m:r>
-                      <w:rPr>
-                        <w:rFonts w:ascii="Cambria Math" w:hAnsi="Cambria Math"/>
-                        <w:sz w:val="24"/>
-                        <w:szCs w:val="24"/>
-                      </w:rPr>
-                      <m:t>k(-q+θ)</m:t>
-                    </m:r>
-                  </m:e>
-                </m:mr>
-                <m:mr>
-                  <m:e>
                     <m:r>
                       <w:rPr>
                         <w:rFonts w:ascii="Cambria Math" w:hAnsi="Cambria Math"/>
@@ -4542,73 +4147,136 @@
                         <w:sz w:val="24"/>
                         <w:szCs w:val="24"/>
                       </w:rPr>
-                      <m:t>+d</m:t>
+                      <m:t>=</m:t>
                     </m:r>
-                    <m:sSub>
-                      <m:sSubPr>
-                        <m:ctrlPr>
-                          <w:rPr>
-                            <w:rFonts w:ascii="Cambria Math" w:hAnsi="Cambria Math"/>
-                            <w:i/>
-                            <w:sz w:val="24"/>
-                            <w:szCs w:val="24"/>
-                          </w:rPr>
-                        </m:ctrlPr>
-                      </m:sSubPr>
-                      <m:e>
-                        <m:r>
-                          <w:rPr>
-                            <w:rFonts w:ascii="Cambria Math" w:hAnsi="Cambria Math"/>
-                            <w:sz w:val="24"/>
-                            <w:szCs w:val="24"/>
-                          </w:rPr>
-                          <m:t>g</m:t>
-                        </m:r>
-                      </m:e>
-                      <m:sub>
-                        <m:r>
-                          <w:rPr>
-                            <w:rFonts w:ascii="Cambria Math" w:hAnsi="Cambria Math"/>
-                            <w:sz w:val="24"/>
-                            <w:szCs w:val="24"/>
-                          </w:rPr>
-                          <m:t>0</m:t>
-                        </m:r>
-                      </m:sub>
-                    </m:sSub>
                     <m:r>
                       <w:rPr>
                         <w:rFonts w:ascii="Cambria Math" w:hAnsi="Cambria Math"/>
                         <w:sz w:val="24"/>
                         <w:szCs w:val="24"/>
                       </w:rPr>
-                      <m:t>m sen(q)</m:t>
+                      <m:t>0</m:t>
+                    </m:r>
+                  </m:e>
+                </m:mr>
+                <m:mr>
+                  <m:e>
+                    <m:r>
+                      <w:rPr>
+                        <w:rFonts w:ascii="Cambria Math" w:hAnsi="Cambria Math"/>
+                        <w:sz w:val="24"/>
+                        <w:szCs w:val="24"/>
+                      </w:rPr>
+                      <m:t>B</m:t>
+                    </m:r>
+                    <m:acc>
+                      <m:accPr>
+                        <m:chr m:val="̈"/>
+                        <m:ctrlPr>
+                          <w:rPr>
+                            <w:rFonts w:ascii="Cambria Math" w:eastAsiaTheme="minorEastAsia" w:hAnsi="Cambria Math"/>
+                            <w:i/>
+                            <w:sz w:val="24"/>
+                            <w:szCs w:val="24"/>
+                          </w:rPr>
+                        </m:ctrlPr>
+                      </m:accPr>
+                      <m:e>
+                        <m:r>
+                          <w:rPr>
+                            <w:rFonts w:ascii="Cambria Math" w:eastAsiaTheme="minorEastAsia" w:hAnsi="Cambria Math"/>
+                            <w:sz w:val="24"/>
+                            <w:szCs w:val="24"/>
+                          </w:rPr>
+                          <m:t>θ</m:t>
+                        </m:r>
+                        <m:r>
+                          <w:rPr>
+                            <w:rFonts w:ascii="Cambria Math" w:eastAsiaTheme="minorEastAsia" w:hAnsi="Cambria Math"/>
+                            <w:sz w:val="24"/>
+                            <w:szCs w:val="24"/>
+                          </w:rPr>
+                          <m:t>+k</m:t>
+                        </m:r>
+                        <m:d>
+                          <m:dPr>
+                            <m:ctrlPr>
+                              <w:rPr>
+                                <w:rFonts w:ascii="Cambria Math" w:eastAsiaTheme="minorEastAsia" w:hAnsi="Cambria Math"/>
+                                <w:i/>
+                                <w:sz w:val="24"/>
+                                <w:szCs w:val="24"/>
+                              </w:rPr>
+                            </m:ctrlPr>
+                          </m:dPr>
+                          <m:e>
+                            <m:r>
+                              <w:rPr>
+                                <w:rFonts w:ascii="Cambria Math" w:eastAsiaTheme="minorEastAsia" w:hAnsi="Cambria Math"/>
+                                <w:sz w:val="24"/>
+                                <w:szCs w:val="24"/>
+                              </w:rPr>
+                              <m:t>θ</m:t>
+                            </m:r>
+                            <m:r>
+                              <w:rPr>
+                                <w:rFonts w:ascii="Cambria Math" w:eastAsiaTheme="minorEastAsia" w:hAnsi="Cambria Math"/>
+                                <w:sz w:val="24"/>
+                                <w:szCs w:val="24"/>
+                              </w:rPr>
+                              <m:t>-q</m:t>
+                            </m:r>
+                          </m:e>
+                        </m:d>
+                      </m:e>
+                    </m:acc>
+                    <m:r>
+                      <w:rPr>
+                        <w:rFonts w:ascii="Cambria Math" w:hAnsi="Cambria Math"/>
+                        <w:sz w:val="24"/>
+                        <w:szCs w:val="24"/>
+                      </w:rPr>
+                      <m:t>=</m:t>
+                    </m:r>
+                    <m:r>
+                      <w:rPr>
+                        <w:rFonts w:ascii="Cambria Math" w:hAnsi="Cambria Math"/>
+                        <w:sz w:val="24"/>
+                        <w:szCs w:val="24"/>
+                      </w:rPr>
+                      <m:t>τ</m:t>
                     </m:r>
                   </m:e>
                 </m:mr>
               </m:m>
-              <m:ctrlPr>
-                <w:rPr>
-                  <w:rFonts w:ascii="Cambria Math" w:eastAsiaTheme="minorEastAsia" w:hAnsi="Cambria Math"/>
-                  <w:i/>
-                  <w:sz w:val="24"/>
-                  <w:szCs w:val="24"/>
-                </w:rPr>
-              </m:ctrlPr>
             </m:e>
           </m:d>
-          <m:r>
-            <w:rPr>
-              <w:rFonts w:ascii="Cambria Math" w:eastAsiaTheme="minorEastAsia" w:hAnsi="Cambria Math"/>
-              <w:sz w:val="24"/>
-              <w:szCs w:val="24"/>
-            </w:rPr>
-            <m:t>=</m:t>
-          </m:r>
+        </m:oMath>
+      </m:oMathPara>
+    </w:p>
+    <w:p>
+      <w:pPr>
+        <w:rPr>
+          <w:rFonts w:eastAsiaTheme="minorEastAsia"/>
+          <w:sz w:val="24"/>
+          <w:szCs w:val="24"/>
+        </w:rPr>
+      </w:pPr>
+    </w:p>
+    <w:p>
+      <w:pPr>
+        <w:rPr>
+          <w:rFonts w:eastAsiaTheme="minorEastAsia"/>
+          <w:sz w:val="24"/>
+          <w:szCs w:val="24"/>
+        </w:rPr>
+      </w:pPr>
+      <m:oMathPara>
+        <m:oMath>
           <m:d>
             <m:dPr>
-              <m:begChr m:val="["/>
-              <m:endChr m:val="]"/>
+              <m:begChr m:val="{"/>
+              <m:endChr m:val=""/>
               <m:ctrlPr>
                 <w:rPr>
                   <w:rFonts w:ascii="Cambria Math" w:hAnsi="Cambria Math"/>
@@ -4646,125 +4314,48 @@
                         <w:sz w:val="24"/>
                         <w:szCs w:val="24"/>
                       </w:rPr>
-                      <m:t>τ</m:t>
+                      <m:t>(I+m</m:t>
                     </m:r>
-                  </m:e>
-                </m:mr>
-                <m:mr>
-                  <m:e>
+                    <m:sSup>
+                      <m:sSupPr>
+                        <m:ctrlPr>
+                          <w:rPr>
+                            <w:rFonts w:ascii="Cambria Math" w:hAnsi="Cambria Math"/>
+                            <w:i/>
+                            <w:sz w:val="24"/>
+                            <w:szCs w:val="24"/>
+                          </w:rPr>
+                        </m:ctrlPr>
+                      </m:sSupPr>
+                      <m:e>
+                        <m:r>
+                          <w:rPr>
+                            <w:rFonts w:ascii="Cambria Math" w:hAnsi="Cambria Math"/>
+                            <w:sz w:val="24"/>
+                            <w:szCs w:val="24"/>
+                          </w:rPr>
+                          <m:t>d</m:t>
+                        </m:r>
+                      </m:e>
+                      <m:sup>
+                        <m:r>
+                          <w:rPr>
+                            <w:rFonts w:ascii="Cambria Math" w:hAnsi="Cambria Math"/>
+                            <w:sz w:val="24"/>
+                            <w:szCs w:val="24"/>
+                          </w:rPr>
+                          <m:t>2</m:t>
+                        </m:r>
+                      </m:sup>
+                    </m:sSup>
                     <m:r>
                       <w:rPr>
                         <w:rFonts w:ascii="Cambria Math" w:hAnsi="Cambria Math"/>
                         <w:sz w:val="24"/>
                         <w:szCs w:val="24"/>
                       </w:rPr>
-                      <m:t>0</m:t>
+                      <m:t>)</m:t>
                     </m:r>
-                  </m:e>
-                </m:mr>
-              </m:m>
-              <m:ctrlPr>
-                <w:rPr>
-                  <w:rFonts w:ascii="Cambria Math" w:eastAsiaTheme="minorEastAsia" w:hAnsi="Cambria Math"/>
-                  <w:i/>
-                  <w:sz w:val="24"/>
-                  <w:szCs w:val="24"/>
-                </w:rPr>
-              </m:ctrlPr>
-            </m:e>
-          </m:d>
-        </m:oMath>
-      </m:oMathPara>
-    </w:p>
-    <w:p>
-      <w:pPr>
-        <w:rPr>
-          <w:sz w:val="24"/>
-          <w:szCs w:val="24"/>
-        </w:rPr>
-      </w:pPr>
-      <w:r>
-        <w:rPr>
-          <w:sz w:val="24"/>
-          <w:szCs w:val="24"/>
-        </w:rPr>
-        <w:t>Acceleration</w:t>
-      </w:r>
-    </w:p>
-    <w:p>
-      <w:pPr>
-        <w:rPr>
-          <w:sz w:val="24"/>
-          <w:szCs w:val="24"/>
-        </w:rPr>
-      </w:pPr>
-      <m:oMathPara>
-        <m:oMath>
-          <m:d>
-            <m:dPr>
-              <m:begChr m:val="["/>
-              <m:endChr m:val="]"/>
-              <m:ctrlPr>
-                <w:rPr>
-                  <w:rFonts w:ascii="Cambria Math" w:hAnsi="Cambria Math"/>
-                  <w:i/>
-                  <w:sz w:val="24"/>
-                  <w:szCs w:val="24"/>
-                </w:rPr>
-              </m:ctrlPr>
-            </m:dPr>
-            <m:e>
-              <m:m>
-                <m:mPr>
-                  <m:mcs>
-                    <m:mc>
-                      <m:mcPr>
-                        <m:count m:val="1"/>
-                        <m:mcJc m:val="center"/>
-                      </m:mcPr>
-                    </m:mc>
-                  </m:mcs>
-                  <m:ctrlPr>
-                    <w:rPr>
-                      <w:rFonts w:ascii="Cambria Math" w:hAnsi="Cambria Math"/>
-                      <w:i/>
-                      <w:sz w:val="24"/>
-                      <w:szCs w:val="24"/>
-                    </w:rPr>
-                  </m:ctrlPr>
-                </m:mPr>
-                <m:mr>
-                  <m:e>
-                    <m:acc>
-                      <m:accPr>
-                        <m:chr m:val="̈"/>
-                        <m:ctrlPr>
-                          <w:rPr>
-                            <w:rFonts w:ascii="Cambria Math" w:hAnsi="Cambria Math"/>
-                            <w:iCs/>
-                            <w:sz w:val="24"/>
-                            <w:szCs w:val="24"/>
-                          </w:rPr>
-                        </m:ctrlPr>
-                      </m:accPr>
-                      <m:e>
-                        <m:r>
-                          <m:rPr>
-                            <m:sty m:val="p"/>
-                          </m:rPr>
-                          <w:rPr>
-                            <w:rFonts w:ascii="Cambria Math" w:hAnsi="Cambria Math"/>
-                            <w:sz w:val="24"/>
-                            <w:szCs w:val="24"/>
-                          </w:rPr>
-                          <m:t>θ</m:t>
-                        </m:r>
-                      </m:e>
-                    </m:acc>
-                  </m:e>
-                </m:mr>
-                <m:mr>
-                  <m:e>
                     <m:acc>
                       <m:accPr>
                         <m:chr m:val="̈"/>
@@ -4788,69 +4379,21 @@
                         </m:r>
                       </m:e>
                     </m:acc>
-                  </m:e>
-                </m:mr>
-              </m:m>
-              <m:ctrlPr>
-                <w:rPr>
-                  <w:rFonts w:ascii="Cambria Math" w:eastAsiaTheme="minorEastAsia" w:hAnsi="Cambria Math"/>
-                  <w:i/>
-                  <w:sz w:val="24"/>
-                  <w:szCs w:val="24"/>
-                </w:rPr>
-              </m:ctrlPr>
-            </m:e>
-          </m:d>
-          <m:r>
-            <w:rPr>
-              <w:rFonts w:ascii="Cambria Math" w:eastAsiaTheme="minorEastAsia" w:hAnsi="Cambria Math"/>
-              <w:sz w:val="24"/>
-              <w:szCs w:val="24"/>
-            </w:rPr>
-            <m:t>=</m:t>
-          </m:r>
-          <m:d>
-            <m:dPr>
-              <m:begChr m:val="["/>
-              <m:endChr m:val="]"/>
-              <m:ctrlPr>
-                <w:rPr>
-                  <w:rFonts w:ascii="Cambria Math" w:eastAsiaTheme="minorEastAsia" w:hAnsi="Cambria Math"/>
-                  <w:i/>
-                  <w:sz w:val="24"/>
-                  <w:szCs w:val="24"/>
-                </w:rPr>
-              </m:ctrlPr>
-            </m:dPr>
-            <m:e>
-              <m:m>
-                <m:mPr>
-                  <m:mcs>
-                    <m:mc>
-                      <m:mcPr>
-                        <m:count m:val="2"/>
-                        <m:mcJc m:val="center"/>
-                      </m:mcPr>
-                    </m:mc>
-                  </m:mcs>
-                  <m:ctrlPr>
-                    <w:rPr>
-                      <w:rFonts w:ascii="Cambria Math" w:eastAsiaTheme="minorEastAsia" w:hAnsi="Cambria Math"/>
-                      <w:i/>
-                      <w:sz w:val="24"/>
-                      <w:szCs w:val="24"/>
-                    </w:rPr>
-                  </m:ctrlPr>
-                </m:mPr>
-                <m:mr>
-                  <m:e>
+                    <m:r>
+                      <w:rPr>
+                        <w:rFonts w:ascii="Cambria Math" w:hAnsi="Cambria Math"/>
+                        <w:sz w:val="24"/>
+                        <w:szCs w:val="24"/>
+                      </w:rPr>
+                      <m:t>+</m:t>
+                    </m:r>
                     <m:r>
                       <w:rPr>
                         <w:rFonts w:ascii="Cambria Math" w:eastAsiaTheme="minorEastAsia" w:hAnsi="Cambria Math"/>
                         <w:sz w:val="24"/>
                         <w:szCs w:val="24"/>
                       </w:rPr>
-                      <m:t>1/</m:t>
+                      <m:t>m</m:t>
                     </m:r>
                     <m:sSub>
                       <m:sSubPr>
@@ -4870,7 +4413,7 @@
                             <w:sz w:val="24"/>
                             <w:szCs w:val="24"/>
                           </w:rPr>
-                          <m:t>I</m:t>
+                          <m:t>g</m:t>
                         </m:r>
                       </m:e>
                       <m:sub>
@@ -4880,133 +4423,56 @@
                             <w:sz w:val="24"/>
                             <w:szCs w:val="24"/>
                           </w:rPr>
-                          <m:t>m</m:t>
+                          <m:t>0</m:t>
                         </m:r>
                       </m:sub>
                     </m:sSub>
-                  </m:e>
-                  <m:e>
                     <m:r>
                       <w:rPr>
                         <w:rFonts w:ascii="Cambria Math" w:eastAsiaTheme="minorEastAsia" w:hAnsi="Cambria Math"/>
                         <w:sz w:val="24"/>
                         <w:szCs w:val="24"/>
                       </w:rPr>
-                      <m:t>0</m:t>
+                      <m:t xml:space="preserve">d </m:t>
                     </m:r>
-                  </m:e>
-                </m:mr>
-                <m:mr>
-                  <m:e>
+                    <m:r>
+                      <m:rPr>
+                        <m:sty m:val="p"/>
+                      </m:rPr>
+                      <w:rPr>
+                        <w:rFonts w:ascii="Cambria Math" w:eastAsiaTheme="minorEastAsia" w:hAnsi="Cambria Math"/>
+                        <w:sz w:val="24"/>
+                        <w:szCs w:val="24"/>
+                      </w:rPr>
+                      <m:t>cos</m:t>
+                    </m:r>
                     <m:r>
                       <w:rPr>
                         <w:rFonts w:ascii="Cambria Math" w:eastAsiaTheme="minorEastAsia" w:hAnsi="Cambria Math"/>
                         <w:sz w:val="24"/>
                         <w:szCs w:val="24"/>
                       </w:rPr>
-                      <m:t>0</m:t>
+                      <m:t>(q)</m:t>
                     </m:r>
-                  </m:e>
-                  <m:e>
                     <m:r>
                       <w:rPr>
-                        <w:rFonts w:ascii="Cambria Math" w:eastAsiaTheme="minorEastAsia" w:hAnsi="Cambria Math"/>
+                        <w:rFonts w:ascii="Cambria Math" w:hAnsi="Cambria Math"/>
                         <w:sz w:val="24"/>
                         <w:szCs w:val="24"/>
                       </w:rPr>
-                      <m:t>1/(I+m</m:t>
+                      <m:t>+k</m:t>
                     </m:r>
-                    <m:sSup>
-                      <m:sSupPr>
+                    <m:d>
+                      <m:dPr>
                         <m:ctrlPr>
                           <w:rPr>
-                            <w:rFonts w:ascii="Cambria Math" w:eastAsiaTheme="minorEastAsia" w:hAnsi="Cambria Math"/>
+                            <w:rFonts w:ascii="Cambria Math" w:hAnsi="Cambria Math"/>
                             <w:i/>
                             <w:sz w:val="24"/>
                             <w:szCs w:val="24"/>
                           </w:rPr>
                         </m:ctrlPr>
-                      </m:sSupPr>
-                      <m:e>
-                        <m:r>
-                          <w:rPr>
-                            <w:rFonts w:ascii="Cambria Math" w:eastAsiaTheme="minorEastAsia" w:hAnsi="Cambria Math"/>
-                            <w:sz w:val="24"/>
-                            <w:szCs w:val="24"/>
-                          </w:rPr>
-                          <m:t>d</m:t>
-                        </m:r>
-                      </m:e>
-                      <m:sup>
-                        <m:r>
-                          <w:rPr>
-                            <w:rFonts w:ascii="Cambria Math" w:eastAsiaTheme="minorEastAsia" w:hAnsi="Cambria Math"/>
-                            <w:sz w:val="24"/>
-                            <w:szCs w:val="24"/>
-                          </w:rPr>
-                          <m:t>2</m:t>
-                        </m:r>
-                      </m:sup>
-                    </m:sSup>
-                    <m:r>
-                      <w:rPr>
-                        <w:rFonts w:ascii="Cambria Math" w:eastAsiaTheme="minorEastAsia" w:hAnsi="Cambria Math"/>
-                        <w:sz w:val="24"/>
-                        <w:szCs w:val="24"/>
-                      </w:rPr>
-                      <m:t>)</m:t>
-                    </m:r>
-                  </m:e>
-                </m:mr>
-              </m:m>
-            </m:e>
-          </m:d>
-          <m:d>
-            <m:dPr>
-              <m:ctrlPr>
-                <w:rPr>
-                  <w:rFonts w:ascii="Cambria Math" w:eastAsiaTheme="minorEastAsia" w:hAnsi="Cambria Math"/>
-                  <w:i/>
-                  <w:sz w:val="24"/>
-                  <w:szCs w:val="24"/>
-                </w:rPr>
-              </m:ctrlPr>
-            </m:dPr>
-            <m:e>
-              <m:d>
-                <m:dPr>
-                  <m:begChr m:val="["/>
-                  <m:endChr m:val="]"/>
-                  <m:ctrlPr>
-                    <w:rPr>
-                      <w:rFonts w:ascii="Cambria Math" w:hAnsi="Cambria Math"/>
-                      <w:i/>
-                      <w:sz w:val="24"/>
-                      <w:szCs w:val="24"/>
-                    </w:rPr>
-                  </m:ctrlPr>
-                </m:dPr>
-                <m:e>
-                  <m:m>
-                    <m:mPr>
-                      <m:mcs>
-                        <m:mc>
-                          <m:mcPr>
-                            <m:count m:val="1"/>
-                            <m:mcJc m:val="center"/>
-                          </m:mcPr>
-                        </m:mc>
-                      </m:mcs>
-                      <m:ctrlPr>
-                        <w:rPr>
-                          <w:rFonts w:ascii="Cambria Math" w:hAnsi="Cambria Math"/>
-                          <w:i/>
-                          <w:sz w:val="24"/>
-                          <w:szCs w:val="24"/>
-                        </w:rPr>
-                      </m:ctrlPr>
-                    </m:mPr>
-                    <m:mr>
+                      </m:dPr>
                       <m:e>
                         <m:r>
                           <w:rPr>
@@ -5014,11 +4480,33 @@
                             <w:sz w:val="24"/>
                             <w:szCs w:val="24"/>
                           </w:rPr>
-                          <m:t>τ</m:t>
+                          <m:t>q-θ</m:t>
                         </m:r>
                       </m:e>
-                    </m:mr>
-                    <m:mr>
+                    </m:d>
+                    <m:r>
+                      <w:rPr>
+                        <w:rFonts w:ascii="Cambria Math" w:hAnsi="Cambria Math"/>
+                        <w:sz w:val="24"/>
+                        <w:szCs w:val="24"/>
+                      </w:rPr>
+                      <m:t>=0</m:t>
+                    </m:r>
+                  </m:e>
+                </m:mr>
+                <m:mr>
+                  <m:e>
+                    <m:sSub>
+                      <m:sSubPr>
+                        <m:ctrlPr>
+                          <w:rPr>
+                            <w:rFonts w:ascii="Cambria Math" w:hAnsi="Cambria Math"/>
+                            <w:i/>
+                            <w:sz w:val="24"/>
+                            <w:szCs w:val="24"/>
+                          </w:rPr>
+                        </m:ctrlPr>
+                      </m:sSubPr>
                       <m:e>
                         <m:r>
                           <w:rPr>
@@ -5026,63 +4514,32 @@
                             <w:sz w:val="24"/>
                             <w:szCs w:val="24"/>
                           </w:rPr>
-                          <m:t>0</m:t>
+                          <m:t>I</m:t>
                         </m:r>
                       </m:e>
-                    </m:mr>
-                  </m:m>
-                  <m:ctrlPr>
-                    <w:rPr>
-                      <w:rFonts w:ascii="Cambria Math" w:eastAsiaTheme="minorEastAsia" w:hAnsi="Cambria Math"/>
-                      <w:i/>
-                      <w:sz w:val="24"/>
-                      <w:szCs w:val="24"/>
-                    </w:rPr>
-                  </m:ctrlPr>
-                </m:e>
-              </m:d>
-              <m:r>
-                <w:rPr>
-                  <w:rFonts w:ascii="Cambria Math" w:eastAsiaTheme="minorEastAsia" w:hAnsi="Cambria Math"/>
-                  <w:sz w:val="24"/>
-                  <w:szCs w:val="24"/>
-                </w:rPr>
-                <m:t>-</m:t>
-              </m:r>
-              <m:d>
-                <m:dPr>
-                  <m:begChr m:val="["/>
-                  <m:endChr m:val="]"/>
-                  <m:ctrlPr>
-                    <w:rPr>
-                      <w:rFonts w:ascii="Cambria Math" w:hAnsi="Cambria Math"/>
-                      <w:i/>
-                      <w:sz w:val="24"/>
-                      <w:szCs w:val="24"/>
-                    </w:rPr>
-                  </m:ctrlPr>
-                </m:dPr>
-                <m:e>
-                  <m:m>
-                    <m:mPr>
-                      <m:mcs>
-                        <m:mc>
-                          <m:mcPr>
-                            <m:count m:val="1"/>
-                            <m:mcJc m:val="center"/>
-                          </m:mcPr>
-                        </m:mc>
-                      </m:mcs>
-                      <m:ctrlPr>
-                        <w:rPr>
-                          <w:rFonts w:ascii="Cambria Math" w:hAnsi="Cambria Math"/>
-                          <w:i/>
-                          <w:sz w:val="24"/>
-                          <w:szCs w:val="24"/>
-                        </w:rPr>
-                      </m:ctrlPr>
-                    </m:mPr>
-                    <m:mr>
+                      <m:sub>
+                        <m:r>
+                          <w:rPr>
+                            <w:rFonts w:ascii="Cambria Math" w:hAnsi="Cambria Math"/>
+                            <w:sz w:val="24"/>
+                            <w:szCs w:val="24"/>
+                          </w:rPr>
+                          <m:t>m</m:t>
+                        </m:r>
+                      </m:sub>
+                    </m:sSub>
+                    <m:acc>
+                      <m:accPr>
+                        <m:chr m:val="̈"/>
+                        <m:ctrlPr>
+                          <w:rPr>
+                            <w:rFonts w:ascii="Cambria Math" w:hAnsi="Cambria Math"/>
+                            <w:i/>
+                            <w:sz w:val="24"/>
+                            <w:szCs w:val="24"/>
+                          </w:rPr>
+                        </m:ctrlPr>
+                      </m:accPr>
                       <m:e>
                         <m:r>
                           <w:rPr>
@@ -5090,147 +4547,45 @@
                             <w:sz w:val="24"/>
                             <w:szCs w:val="24"/>
                           </w:rPr>
-                          <m:t>k</m:t>
+                          <m:t>θ</m:t>
                         </m:r>
-                        <m:d>
-                          <m:dPr>
-                            <m:ctrlPr>
-                              <w:rPr>
-                                <w:rFonts w:ascii="Cambria Math" w:hAnsi="Cambria Math"/>
-                                <w:i/>
-                                <w:sz w:val="24"/>
-                                <w:szCs w:val="24"/>
-                              </w:rPr>
-                            </m:ctrlPr>
-                          </m:dPr>
-                          <m:e>
-                            <m:r>
-                              <w:rPr>
-                                <w:rFonts w:ascii="Cambria Math" w:hAnsi="Cambria Math"/>
-                                <w:sz w:val="24"/>
-                                <w:szCs w:val="24"/>
-                              </w:rPr>
-                              <m:t>-q+θ</m:t>
-                            </m:r>
-                          </m:e>
-                        </m:d>
                       </m:e>
-                    </m:mr>
-                    <m:mr>
-                      <m:e>
-                        <m:r>
-                          <w:rPr>
-                            <w:rFonts w:ascii="Cambria Math" w:hAnsi="Cambria Math"/>
-                            <w:sz w:val="24"/>
-                            <w:szCs w:val="24"/>
-                          </w:rPr>
-                          <m:t>k</m:t>
-                        </m:r>
-                        <m:d>
-                          <m:dPr>
-                            <m:ctrlPr>
-                              <w:rPr>
-                                <w:rFonts w:ascii="Cambria Math" w:hAnsi="Cambria Math"/>
-                                <w:i/>
-                                <w:sz w:val="24"/>
-                                <w:szCs w:val="24"/>
-                              </w:rPr>
-                            </m:ctrlPr>
-                          </m:dPr>
-                          <m:e>
-                            <m:r>
-                              <w:rPr>
-                                <w:rFonts w:ascii="Cambria Math" w:hAnsi="Cambria Math"/>
-                                <w:sz w:val="24"/>
-                                <w:szCs w:val="24"/>
-                              </w:rPr>
-                              <m:t>q-θ</m:t>
-                            </m:r>
-                          </m:e>
-                        </m:d>
-                        <m:r>
-                          <w:rPr>
-                            <w:rFonts w:ascii="Cambria Math" w:hAnsi="Cambria Math"/>
-                            <w:sz w:val="24"/>
-                            <w:szCs w:val="24"/>
-                          </w:rPr>
-                          <m:t>+d</m:t>
-                        </m:r>
-                        <m:sSub>
-                          <m:sSubPr>
-                            <m:ctrlPr>
-                              <w:rPr>
-                                <w:rFonts w:ascii="Cambria Math" w:hAnsi="Cambria Math"/>
-                                <w:i/>
-                                <w:sz w:val="24"/>
-                                <w:szCs w:val="24"/>
-                              </w:rPr>
-                            </m:ctrlPr>
-                          </m:sSubPr>
-                          <m:e>
-                            <m:r>
-                              <w:rPr>
-                                <w:rFonts w:ascii="Cambria Math" w:hAnsi="Cambria Math"/>
-                                <w:sz w:val="24"/>
-                                <w:szCs w:val="24"/>
-                              </w:rPr>
-                              <m:t>g</m:t>
-                            </m:r>
-                          </m:e>
-                          <m:sub>
-                            <m:r>
-                              <w:rPr>
-                                <w:rFonts w:ascii="Cambria Math" w:hAnsi="Cambria Math"/>
-                                <w:sz w:val="24"/>
-                                <w:szCs w:val="24"/>
-                              </w:rPr>
-                              <m:t>0</m:t>
-                            </m:r>
-                          </m:sub>
-                        </m:sSub>
-                        <m:r>
-                          <w:rPr>
-                            <w:rFonts w:ascii="Cambria Math" w:hAnsi="Cambria Math"/>
-                            <w:sz w:val="24"/>
-                            <w:szCs w:val="24"/>
-                          </w:rPr>
-                          <m:t>m sen</m:t>
-                        </m:r>
-                        <m:d>
-                          <m:dPr>
-                            <m:ctrlPr>
-                              <w:rPr>
-                                <w:rFonts w:ascii="Cambria Math" w:hAnsi="Cambria Math"/>
-                                <w:i/>
-                                <w:sz w:val="24"/>
-                                <w:szCs w:val="24"/>
-                              </w:rPr>
-                            </m:ctrlPr>
-                          </m:dPr>
-                          <m:e>
-                            <m:r>
-                              <w:rPr>
-                                <w:rFonts w:ascii="Cambria Math" w:hAnsi="Cambria Math"/>
-                                <w:sz w:val="24"/>
-                                <w:szCs w:val="24"/>
-                              </w:rPr>
-                              <m:t>q</m:t>
-                            </m:r>
-                          </m:e>
-                        </m:d>
-                      </m:e>
-                    </m:mr>
-                  </m:m>
-                  <m:ctrlPr>
-                    <w:rPr>
-                      <w:rFonts w:ascii="Cambria Math" w:eastAsiaTheme="minorEastAsia" w:hAnsi="Cambria Math"/>
-                      <w:i/>
-                      <w:sz w:val="24"/>
-                      <w:szCs w:val="24"/>
-                    </w:rPr>
-                  </m:ctrlPr>
-                </m:e>
-              </m:d>
+                    </m:acc>
+                    <m:r>
+                      <w:rPr>
+                        <w:rFonts w:ascii="Cambria Math" w:hAnsi="Cambria Math"/>
+                        <w:sz w:val="24"/>
+                        <w:szCs w:val="24"/>
+                      </w:rPr>
+                      <m:t>+k(</m:t>
+                    </m:r>
+                    <m:r>
+                      <w:rPr>
+                        <w:rFonts w:ascii="Cambria Math" w:hAnsi="Cambria Math"/>
+                        <w:sz w:val="24"/>
+                        <w:szCs w:val="24"/>
+                      </w:rPr>
+                      <m:t>θ</m:t>
+                    </m:r>
+                    <m:r>
+                      <w:rPr>
+                        <w:rFonts w:ascii="Cambria Math" w:hAnsi="Cambria Math"/>
+                        <w:sz w:val="24"/>
+                        <w:szCs w:val="24"/>
+                      </w:rPr>
+                      <m:t>-q)</m:t>
+                    </m:r>
+                    <m:r>
+                      <w:rPr>
+                        <w:rFonts w:ascii="Cambria Math" w:hAnsi="Cambria Math"/>
+                        <w:sz w:val="24"/>
+                        <w:szCs w:val="24"/>
+                      </w:rPr>
+                      <m:t>=τ</m:t>
+                    </m:r>
+                  </m:e>
+                </m:mr>
+              </m:m>
             </m:e>
           </m:d>
         </m:oMath>

</xml_diff>